<commit_message>
FIX: update docx and pdf file
</commit_message>
<xml_diff>
--- a/lab#01/Lab#01_group.docx
+++ b/lab#01/Lab#01_group.docx
@@ -4,127 +4,107 @@
   <w:body>
     <w:p>
       <w:pPr>
-        <w:pStyle w:val="Heading1"/>
-      </w:pPr>
-      <w:bookmarkStart w:id="20" w:name="header-n0"/>
-      <w:r>
-        <w:t xml:space="preserve">Lab#01 Network Reconnaissance Using Command Line</w:t>
+        <w:pStyle w:val="FirstParagraph"/>
+      </w:pPr>
+      <w:r>
+        <w:t xml:space="preserve"># Lab#01 Network Reconnaissance Using Command Line</w:t>
+      </w:r>
+    </w:p>
+    <w:p>
+      <w:pPr>
+        <w:pStyle w:val="Heading3"/>
+      </w:pPr>
+      <w:bookmarkStart w:id="20" w:name="header-n2"/>
+      <w:r>
+        <w:t xml:space="preserve">Descriptions</w:t>
       </w:r>
       <w:bookmarkEnd w:id="20"/>
     </w:p>
     <w:p>
       <w:pPr>
+        <w:pStyle w:val="Heading5"/>
+      </w:pPr>
+      <w:bookmarkStart w:id="21" w:name="header-n3"/>
+      <w:r>
+        <w:t xml:space="preserve">Course Number: CSI 4480/5480</w:t>
+      </w:r>
+      <w:bookmarkEnd w:id="21"/>
+    </w:p>
+    <w:p>
+      <w:pPr>
+        <w:pStyle w:val="Heading5"/>
+      </w:pPr>
+      <w:bookmarkStart w:id="22" w:name="header-n4"/>
+      <w:r>
+        <w:t xml:space="preserve">Semester: Winter 2020</w:t>
+      </w:r>
+      <w:bookmarkEnd w:id="22"/>
+    </w:p>
+    <w:p>
+      <w:pPr>
+        <w:pStyle w:val="Heading5"/>
+      </w:pPr>
+      <w:bookmarkStart w:id="23" w:name="header-n5"/>
+      <w:r>
+        <w:t xml:space="preserve">Instructor: Khalid Malik Mahmood</w:t>
+      </w:r>
+      <w:bookmarkEnd w:id="23"/>
+    </w:p>
+    <w:p>
+      <w:pPr>
+        <w:pStyle w:val="FirstParagraph"/>
+      </w:pPr>
+    </w:p>
+    <w:p>
+      <w:pPr>
+        <w:pStyle w:val="Heading5"/>
+      </w:pPr>
+      <w:bookmarkStart w:id="24" w:name="header-n7"/>
+      <w:r>
+        <w:t xml:space="preserve">Student Names: (Replace the placeholder below)</w:t>
+      </w:r>
+      <w:bookmarkEnd w:id="24"/>
+    </w:p>
+    <w:p>
+      <w:pPr>
+        <w:pStyle w:val="FirstParagraph"/>
+      </w:pPr>
+      <w:r>
+        <w:t xml:space="preserve">Firstname1 Lastname1</w:t>
+      </w:r>
+    </w:p>
+    <w:p>
+      <w:pPr>
+        <w:pStyle w:val="BodyText"/>
+      </w:pPr>
+      <w:r>
+        <w:t xml:space="preserve">Firstname2 Lastname2</w:t>
+      </w:r>
+    </w:p>
+    <w:p>
+      <w:pPr>
+        <w:pStyle w:val="BodyText"/>
+      </w:pPr>
+    </w:p>
+    <w:p>
+      <w:pPr>
         <w:pStyle w:val="Heading3"/>
       </w:pPr>
-      <w:bookmarkStart w:id="21" w:name="header-n2"/>
-      <w:r>
-        <w:t xml:space="preserve">Descriptions</w:t>
-      </w:r>
-      <w:bookmarkEnd w:id="21"/>
-    </w:p>
-    <w:p>
-      <w:pPr>
-        <w:pStyle w:val="Heading5"/>
-      </w:pPr>
-      <w:bookmarkStart w:id="22" w:name="header-n3"/>
-      <w:r>
-        <w:t xml:space="preserve">Course Number: CSI 4480/5480</w:t>
-      </w:r>
-      <w:bookmarkEnd w:id="22"/>
-    </w:p>
-    <w:p>
-      <w:pPr>
-        <w:pStyle w:val="Heading5"/>
-      </w:pPr>
-      <w:bookmarkStart w:id="23" w:name="header-n4"/>
-      <w:r>
-        <w:t xml:space="preserve">Semester: Winter 2020</w:t>
-      </w:r>
-      <w:bookmarkEnd w:id="23"/>
-    </w:p>
-    <w:p>
-      <w:pPr>
-        <w:pStyle w:val="Heading5"/>
-      </w:pPr>
-      <w:bookmarkStart w:id="24" w:name="header-n5"/>
-      <w:r>
-        <w:t xml:space="preserve">Instructor: Khalid Malik Mahmood</w:t>
-      </w:r>
-      <w:bookmarkEnd w:id="24"/>
-    </w:p>
-    <w:p>
-      <w:pPr>
-        <w:pStyle w:val="FirstParagraph"/>
-      </w:pPr>
-    </w:p>
-    <w:p>
-      <w:pPr>
-        <w:pStyle w:val="Heading5"/>
-      </w:pPr>
-      <w:bookmarkStart w:id="25" w:name="header-n7"/>
-      <w:r>
-        <w:t xml:space="preserve">Group Number: (Replace the placeholder below)</w:t>
+      <w:bookmarkStart w:id="25" w:name="header-n11"/>
+      <w:r>
+        <w:t xml:space="preserve">Common Rules</w:t>
       </w:r>
       <w:bookmarkEnd w:id="25"/>
     </w:p>
     <w:p>
       <w:pPr>
-        <w:pStyle w:val="FirstParagraph"/>
-      </w:pPr>
-      <w:r>
-        <w:t xml:space="preserve">?</w:t>
-      </w:r>
-    </w:p>
-    <w:p>
-      <w:pPr>
-        <w:pStyle w:val="Heading5"/>
-      </w:pPr>
-      <w:bookmarkStart w:id="26" w:name="header-n9"/>
-      <w:r>
-        <w:t xml:space="preserve">Student Names: (Replace the placeholder below)</w:t>
+        <w:pStyle w:val="Heading4"/>
+      </w:pPr>
+      <w:bookmarkStart w:id="26" w:name="header-n12"/>
+      <w:r>
+        <w:t xml:space="preserve">About lab work</w:t>
       </w:r>
       <w:bookmarkEnd w:id="26"/>
-    </w:p>
-    <w:p>
-      <w:pPr>
-        <w:pStyle w:val="FirstParagraph"/>
-      </w:pPr>
-      <w:r>
-        <w:t xml:space="preserve">Firstname1 Lastname1</w:t>
-      </w:r>
-    </w:p>
-    <w:p>
-      <w:pPr>
-        <w:pStyle w:val="BodyText"/>
-      </w:pPr>
-      <w:r>
-        <w:t xml:space="preserve">Firstname2 Lastname2</w:t>
-      </w:r>
-    </w:p>
-    <w:p>
-      <w:pPr>
-        <w:pStyle w:val="BodyText"/>
-      </w:pPr>
-    </w:p>
-    <w:p>
-      <w:pPr>
-        <w:pStyle w:val="Heading3"/>
-      </w:pPr>
-      <w:bookmarkStart w:id="27" w:name="header-n13"/>
-      <w:r>
-        <w:t xml:space="preserve">Common Rules</w:t>
-      </w:r>
-      <w:bookmarkEnd w:id="27"/>
-    </w:p>
-    <w:p>
-      <w:pPr>
-        <w:pStyle w:val="Heading4"/>
-      </w:pPr>
-      <w:bookmarkStart w:id="28" w:name="header-n14"/>
-      <w:r>
-        <w:t xml:space="preserve">About lab work</w:t>
-      </w:r>
-      <w:bookmarkEnd w:id="28"/>
     </w:p>
     <w:p>
       <w:pPr>
@@ -191,11 +171,11 @@
       <w:pPr>
         <w:pStyle w:val="Heading4"/>
       </w:pPr>
-      <w:bookmarkStart w:id="29" w:name="header-n25"/>
+      <w:bookmarkStart w:id="27" w:name="header-n23"/>
       <w:r>
         <w:t xml:space="preserve">About submission</w:t>
       </w:r>
-      <w:bookmarkEnd w:id="29"/>
+      <w:bookmarkEnd w:id="27"/>
     </w:p>
     <w:p>
       <w:pPr>
@@ -325,11 +305,11 @@
       <w:pPr>
         <w:pStyle w:val="Heading4"/>
       </w:pPr>
-      <w:bookmarkStart w:id="30" w:name="header-n35"/>
+      <w:bookmarkStart w:id="28" w:name="header-n33"/>
       <w:r>
         <w:t xml:space="preserve">About this documents</w:t>
       </w:r>
-      <w:bookmarkEnd w:id="30"/>
+      <w:bookmarkEnd w:id="28"/>
     </w:p>
     <w:p>
       <w:pPr>
@@ -341,7 +321,7 @@
       <w:r>
         <w:t xml:space="preserve"> </w:t>
       </w:r>
-      <w:hyperlink r:id="rId31">
+      <w:hyperlink r:id="rId29">
         <w:r>
           <w:rPr>
             <w:rStyle w:val="Hyperlink"/>
@@ -369,7 +349,7 @@
       <w:r>
         <w:t xml:space="preserve"> </w:t>
       </w:r>
-      <w:hyperlink r:id="rId32">
+      <w:hyperlink r:id="rId30">
         <w:r>
           <w:rPr>
             <w:rStyle w:val="Hyperlink"/>
@@ -409,21 +389,21 @@
       <w:pPr>
         <w:pStyle w:val="Heading2"/>
       </w:pPr>
-      <w:bookmarkStart w:id="33" w:name="header-n42"/>
+      <w:bookmarkStart w:id="31" w:name="header-n40"/>
       <w:r>
         <w:t xml:space="preserve">Lab Details</w:t>
       </w:r>
-      <w:bookmarkEnd w:id="33"/>
+      <w:bookmarkEnd w:id="31"/>
     </w:p>
     <w:p>
       <w:pPr>
         <w:pStyle w:val="Heading3"/>
       </w:pPr>
-      <w:bookmarkStart w:id="34" w:name="header-n43"/>
+      <w:bookmarkStart w:id="32" w:name="header-n41"/>
       <w:r>
         <w:t xml:space="preserve">Lab Objective</w:t>
       </w:r>
-      <w:bookmarkEnd w:id="34"/>
+      <w:bookmarkEnd w:id="32"/>
     </w:p>
     <w:p>
       <w:pPr>
@@ -481,49 +461,49 @@
       <w:pPr>
         <w:pStyle w:val="Heading3"/>
       </w:pPr>
-      <w:bookmarkStart w:id="35" w:name="header-n46"/>
+      <w:bookmarkStart w:id="33" w:name="header-n44"/>
       <w:r>
         <w:t xml:space="preserve">Lab Content</w:t>
       </w:r>
+      <w:bookmarkEnd w:id="33"/>
+    </w:p>
+    <w:p>
+      <w:pPr>
+        <w:pStyle w:val="Heading4"/>
+      </w:pPr>
+      <w:bookmarkStart w:id="34" w:name="header-n45"/>
+      <w:r>
+        <w:t xml:space="preserve">DNS</w:t>
+      </w:r>
+      <w:bookmarkEnd w:id="34"/>
+    </w:p>
+    <w:p>
+      <w:pPr>
+        <w:pStyle w:val="FirstParagraph"/>
+      </w:pPr>
+      <w:r>
+        <w:t xml:space="preserve">Read page 18 of the book to review the types of records of DNS and answer the following questions.</w:t>
+      </w:r>
+    </w:p>
+    <w:p>
+      <w:pPr>
+        <w:pStyle w:val="Heading5"/>
+      </w:pPr>
+      <w:bookmarkStart w:id="35" w:name="header-n47"/>
+      <w:r>
+        <w:t xml:space="preserve">Questions</w:t>
+      </w:r>
       <w:bookmarkEnd w:id="35"/>
     </w:p>
     <w:p>
       <w:pPr>
-        <w:pStyle w:val="Heading4"/>
-      </w:pPr>
-      <w:bookmarkStart w:id="36" w:name="header-n47"/>
-      <w:r>
-        <w:t xml:space="preserve">DNS</w:t>
+        <w:pStyle w:val="Heading6"/>
+      </w:pPr>
+      <w:bookmarkStart w:id="36" w:name="header-n48"/>
+      <w:r>
+        <w:t xml:space="preserve">Q1.1</w:t>
       </w:r>
       <w:bookmarkEnd w:id="36"/>
-    </w:p>
-    <w:p>
-      <w:pPr>
-        <w:pStyle w:val="FirstParagraph"/>
-      </w:pPr>
-      <w:r>
-        <w:t xml:space="preserve">Read page 18 of the book to review the types of records of DNS and answer the following questions.</w:t>
-      </w:r>
-    </w:p>
-    <w:p>
-      <w:pPr>
-        <w:pStyle w:val="Heading5"/>
-      </w:pPr>
-      <w:bookmarkStart w:id="37" w:name="header-n49"/>
-      <w:r>
-        <w:t xml:space="preserve">Questions</w:t>
-      </w:r>
-      <w:bookmarkEnd w:id="37"/>
-    </w:p>
-    <w:p>
-      <w:pPr>
-        <w:pStyle w:val="Heading6"/>
-      </w:pPr>
-      <w:bookmarkStart w:id="38" w:name="header-n50"/>
-      <w:r>
-        <w:t xml:space="preserve">Q1.1</w:t>
-      </w:r>
-      <w:bookmarkEnd w:id="38"/>
     </w:p>
     <w:p>
       <w:pPr>
@@ -551,11 +531,11 @@
       <w:pPr>
         <w:pStyle w:val="Heading6"/>
       </w:pPr>
-      <w:bookmarkStart w:id="39" w:name="header-n55"/>
+      <w:bookmarkStart w:id="37" w:name="header-n53"/>
       <w:r>
         <w:t xml:space="preserve">Q1.2</w:t>
       </w:r>
-      <w:bookmarkEnd w:id="39"/>
+      <w:bookmarkEnd w:id="37"/>
     </w:p>
     <w:p>
       <w:pPr>
@@ -583,11 +563,11 @@
       <w:pPr>
         <w:pStyle w:val="Heading6"/>
       </w:pPr>
-      <w:bookmarkStart w:id="40" w:name="header-n60"/>
+      <w:bookmarkStart w:id="38" w:name="header-n58"/>
       <w:r>
         <w:t xml:space="preserve">Q1.3</w:t>
       </w:r>
-      <w:bookmarkEnd w:id="40"/>
+      <w:bookmarkEnd w:id="38"/>
     </w:p>
     <w:p>
       <w:pPr>
@@ -615,11 +595,11 @@
       <w:pPr>
         <w:pStyle w:val="Heading6"/>
       </w:pPr>
-      <w:bookmarkStart w:id="41" w:name="header-n65"/>
+      <w:bookmarkStart w:id="39" w:name="header-n63"/>
       <w:r>
         <w:t xml:space="preserve">Q1.4</w:t>
       </w:r>
-      <w:bookmarkEnd w:id="41"/>
+      <w:bookmarkEnd w:id="39"/>
     </w:p>
     <w:p>
       <w:pPr>
@@ -647,11 +627,11 @@
       <w:pPr>
         <w:pStyle w:val="Heading6"/>
       </w:pPr>
-      <w:bookmarkStart w:id="42" w:name="header-n70"/>
+      <w:bookmarkStart w:id="40" w:name="header-n68"/>
       <w:r>
         <w:t xml:space="preserve">Q1.5</w:t>
       </w:r>
-      <w:bookmarkEnd w:id="42"/>
+      <w:bookmarkEnd w:id="40"/>
     </w:p>
     <w:p>
       <w:pPr>
@@ -698,7 +678,7 @@
           <w:numId w:val="1008"/>
         </w:numPr>
       </w:pPr>
-      <w:hyperlink r:id="rId43">
+      <w:hyperlink r:id="rId41">
         <w:r>
           <w:rPr>
             <w:rStyle w:val="Hyperlink"/>
@@ -735,11 +715,11 @@
       <w:pPr>
         <w:pStyle w:val="Heading4"/>
       </w:pPr>
-      <w:bookmarkStart w:id="44" w:name="header-n81"/>
+      <w:bookmarkStart w:id="42" w:name="header-n79"/>
       <w:r>
         <w:t xml:space="preserve">NSLOOKUP</w:t>
       </w:r>
-      <w:bookmarkEnd w:id="44"/>
+      <w:bookmarkEnd w:id="42"/>
     </w:p>
     <w:p>
       <w:pPr>
@@ -791,11 +771,11 @@
       <w:pPr>
         <w:pStyle w:val="Heading5"/>
       </w:pPr>
-      <w:bookmarkStart w:id="45" w:name="header-n84"/>
+      <w:bookmarkStart w:id="43" w:name="header-n82"/>
       <w:r>
         <w:t xml:space="preserve">Hand-on activities</w:t>
       </w:r>
-      <w:bookmarkEnd w:id="45"/>
+      <w:bookmarkEnd w:id="43"/>
     </w:p>
     <w:p>
       <w:pPr>
@@ -895,11 +875,11 @@
       <w:pPr>
         <w:pStyle w:val="Heading6"/>
       </w:pPr>
-      <w:bookmarkStart w:id="46" w:name="header-n91"/>
+      <w:bookmarkStart w:id="44" w:name="header-n89"/>
       <w:r>
         <w:t xml:space="preserve">Q2.1</w:t>
       </w:r>
-      <w:bookmarkEnd w:id="46"/>
+      <w:bookmarkEnd w:id="44"/>
     </w:p>
     <w:p>
       <w:pPr>
@@ -944,11 +924,11 @@
       <w:pPr>
         <w:pStyle w:val="Heading6"/>
       </w:pPr>
-      <w:bookmarkStart w:id="47" w:name="header-n97"/>
+      <w:bookmarkStart w:id="45" w:name="header-n95"/>
       <w:r>
         <w:t xml:space="preserve">Q2.2</w:t>
       </w:r>
-      <w:bookmarkEnd w:id="47"/>
+      <w:bookmarkEnd w:id="45"/>
     </w:p>
     <w:p>
       <w:pPr>
@@ -990,11 +970,11 @@
       <w:pPr>
         <w:pStyle w:val="Heading6"/>
       </w:pPr>
-      <w:bookmarkStart w:id="48" w:name="header-n103"/>
+      <w:bookmarkStart w:id="46" w:name="header-n101"/>
       <w:r>
         <w:t xml:space="preserve">Q2.3</w:t>
       </w:r>
-      <w:bookmarkEnd w:id="48"/>
+      <w:bookmarkEnd w:id="46"/>
     </w:p>
     <w:p>
       <w:pPr>
@@ -1036,11 +1016,11 @@
       <w:pPr>
         <w:pStyle w:val="Heading6"/>
       </w:pPr>
-      <w:bookmarkStart w:id="49" w:name="header-n109"/>
+      <w:bookmarkStart w:id="47" w:name="header-n107"/>
       <w:r>
         <w:t xml:space="preserve">Q2.4</w:t>
       </w:r>
-      <w:bookmarkEnd w:id="49"/>
+      <w:bookmarkEnd w:id="47"/>
     </w:p>
     <w:p>
       <w:pPr>
@@ -1082,11 +1062,11 @@
       <w:pPr>
         <w:pStyle w:val="Heading6"/>
       </w:pPr>
-      <w:bookmarkStart w:id="50" w:name="header-n115"/>
+      <w:bookmarkStart w:id="48" w:name="header-n113"/>
       <w:r>
         <w:t xml:space="preserve">Q2.5</w:t>
       </w:r>
-      <w:bookmarkEnd w:id="50"/>
+      <w:bookmarkEnd w:id="48"/>
     </w:p>
     <w:p>
       <w:pPr>
@@ -1128,11 +1108,11 @@
       <w:pPr>
         <w:pStyle w:val="Heading6"/>
       </w:pPr>
-      <w:bookmarkStart w:id="51" w:name="header-n121"/>
+      <w:bookmarkStart w:id="49" w:name="header-n119"/>
       <w:r>
         <w:t xml:space="preserve">Q2.6</w:t>
       </w:r>
-      <w:bookmarkEnd w:id="51"/>
+      <w:bookmarkEnd w:id="49"/>
     </w:p>
     <w:p>
       <w:pPr>
@@ -1200,11 +1180,11 @@
       <w:pPr>
         <w:pStyle w:val="Heading6"/>
       </w:pPr>
-      <w:bookmarkStart w:id="52" w:name="header-n128"/>
+      <w:bookmarkStart w:id="50" w:name="header-n126"/>
       <w:r>
         <w:t xml:space="preserve">Q2.7</w:t>
       </w:r>
-      <w:bookmarkEnd w:id="52"/>
+      <w:bookmarkEnd w:id="50"/>
     </w:p>
     <w:p>
       <w:pPr>
@@ -1249,11 +1229,11 @@
       <w:pPr>
         <w:pStyle w:val="Heading6"/>
       </w:pPr>
-      <w:bookmarkStart w:id="53" w:name="header-n134"/>
+      <w:bookmarkStart w:id="51" w:name="header-n132"/>
       <w:r>
         <w:t xml:space="preserve">Q2.8</w:t>
       </w:r>
-      <w:bookmarkEnd w:id="53"/>
+      <w:bookmarkEnd w:id="51"/>
     </w:p>
     <w:p>
       <w:pPr>
@@ -1308,11 +1288,11 @@
       <w:pPr>
         <w:pStyle w:val="Heading6"/>
       </w:pPr>
-      <w:bookmarkStart w:id="54" w:name="header-n142"/>
+      <w:bookmarkStart w:id="52" w:name="header-n140"/>
       <w:r>
         <w:t xml:space="preserve">Q2.9</w:t>
       </w:r>
-      <w:bookmarkEnd w:id="54"/>
+      <w:bookmarkEnd w:id="52"/>
     </w:p>
     <w:p>
       <w:pPr>
@@ -1363,11 +1343,11 @@
       <w:pPr>
         <w:pStyle w:val="Heading6"/>
       </w:pPr>
-      <w:bookmarkStart w:id="55" w:name="header-n149"/>
+      <w:bookmarkStart w:id="53" w:name="header-n147"/>
       <w:r>
         <w:t xml:space="preserve">Q2.10</w:t>
       </w:r>
-      <w:bookmarkEnd w:id="55"/>
+      <w:bookmarkEnd w:id="53"/>
     </w:p>
     <w:p>
       <w:pPr>
@@ -1406,11 +1386,11 @@
       <w:pPr>
         <w:pStyle w:val="Heading6"/>
       </w:pPr>
-      <w:bookmarkStart w:id="56" w:name="header-n155"/>
+      <w:bookmarkStart w:id="54" w:name="header-n153"/>
       <w:r>
         <w:t xml:space="preserve">Q2.11</w:t>
       </w:r>
-      <w:bookmarkEnd w:id="56"/>
+      <w:bookmarkEnd w:id="54"/>
     </w:p>
     <w:p>
       <w:pPr>
@@ -1519,11 +1499,11 @@
       <w:pPr>
         <w:pStyle w:val="Heading6"/>
       </w:pPr>
-      <w:bookmarkStart w:id="57" w:name="header-n166"/>
+      <w:bookmarkStart w:id="55" w:name="header-n164"/>
       <w:r>
         <w:t xml:space="preserve">Q2.12</w:t>
       </w:r>
-      <w:bookmarkEnd w:id="57"/>
+      <w:bookmarkEnd w:id="55"/>
     </w:p>
     <w:p>
       <w:pPr>
@@ -1594,68 +1574,68 @@
       <w:pPr>
         <w:pStyle w:val="Heading6"/>
       </w:pPr>
-      <w:bookmarkStart w:id="58" w:name="header-n176"/>
+      <w:bookmarkStart w:id="56" w:name="header-n174"/>
       <w:r>
         <w:t xml:space="preserve">Q2.13</w:t>
       </w:r>
+      <w:bookmarkEnd w:id="56"/>
+    </w:p>
+    <w:p>
+      <w:pPr>
+        <w:pStyle w:val="FirstParagraph"/>
+      </w:pPr>
+      <w:r>
+        <w:t xml:space="preserve">Why did we get different results?</w:t>
+      </w:r>
+      <w:r>
+        <w:t xml:space="preserve"> </w:t>
+      </w:r>
+    </w:p>
+    <w:p>
+      <w:pPr>
+        <w:pStyle w:val="BodyText"/>
+      </w:pPr>
+    </w:p>
+    <w:p>
+      <w:pPr>
+        <w:pStyle w:val="BodyText"/>
+      </w:pPr>
+    </w:p>
+    <w:p>
+      <w:pPr>
+        <w:pStyle w:val="Heading4"/>
+      </w:pPr>
+      <w:bookmarkStart w:id="57" w:name="header-n178"/>
+      <w:r>
+        <w:t xml:space="preserve">PING</w:t>
+      </w:r>
+      <w:bookmarkEnd w:id="57"/>
+    </w:p>
+    <w:p>
+      <w:pPr>
+        <w:pStyle w:val="FirstParagraph"/>
+      </w:pPr>
+      <w:r>
+        <w:t xml:space="preserve">Read Page 70 to 71 in the book.</w:t>
+      </w:r>
+    </w:p>
+    <w:p>
+      <w:pPr>
+        <w:pStyle w:val="BodyText"/>
+      </w:pPr>
+      <w:r>
+        <w:t xml:space="preserve">Use the security lab computer now.</w:t>
+      </w:r>
+    </w:p>
+    <w:p>
+      <w:pPr>
+        <w:pStyle w:val="Heading5"/>
+      </w:pPr>
+      <w:bookmarkStart w:id="58" w:name="header-n181"/>
+      <w:r>
+        <w:t xml:space="preserve">Hand-on activities</w:t>
+      </w:r>
       <w:bookmarkEnd w:id="58"/>
-    </w:p>
-    <w:p>
-      <w:pPr>
-        <w:pStyle w:val="FirstParagraph"/>
-      </w:pPr>
-      <w:r>
-        <w:t xml:space="preserve">Why did we get different results?</w:t>
-      </w:r>
-      <w:r>
-        <w:t xml:space="preserve"> </w:t>
-      </w:r>
-    </w:p>
-    <w:p>
-      <w:pPr>
-        <w:pStyle w:val="BodyText"/>
-      </w:pPr>
-    </w:p>
-    <w:p>
-      <w:pPr>
-        <w:pStyle w:val="BodyText"/>
-      </w:pPr>
-    </w:p>
-    <w:p>
-      <w:pPr>
-        <w:pStyle w:val="Heading4"/>
-      </w:pPr>
-      <w:bookmarkStart w:id="59" w:name="header-n180"/>
-      <w:r>
-        <w:t xml:space="preserve">PING</w:t>
-      </w:r>
-      <w:bookmarkEnd w:id="59"/>
-    </w:p>
-    <w:p>
-      <w:pPr>
-        <w:pStyle w:val="FirstParagraph"/>
-      </w:pPr>
-      <w:r>
-        <w:t xml:space="preserve">Read Page 70 to 71 in the book.</w:t>
-      </w:r>
-    </w:p>
-    <w:p>
-      <w:pPr>
-        <w:pStyle w:val="BodyText"/>
-      </w:pPr>
-      <w:r>
-        <w:t xml:space="preserve">Use the security lab computer now.</w:t>
-      </w:r>
-    </w:p>
-    <w:p>
-      <w:pPr>
-        <w:pStyle w:val="Heading5"/>
-      </w:pPr>
-      <w:bookmarkStart w:id="60" w:name="header-n183"/>
-      <w:r>
-        <w:t xml:space="preserve">Hand-on activities</w:t>
-      </w:r>
-      <w:bookmarkEnd w:id="60"/>
     </w:p>
     <w:p>
       <w:pPr>
@@ -1687,11 +1667,11 @@
       <w:pPr>
         <w:pStyle w:val="Heading6"/>
       </w:pPr>
-      <w:bookmarkStart w:id="61" w:name="header-n187"/>
+      <w:bookmarkStart w:id="59" w:name="header-n185"/>
       <w:r>
         <w:t xml:space="preserve">Q3.1</w:t>
       </w:r>
-      <w:bookmarkEnd w:id="61"/>
+      <w:bookmarkEnd w:id="59"/>
     </w:p>
     <w:p>
       <w:pPr>
@@ -1708,39 +1688,48 @@
     </w:p>
     <w:p>
       <w:pPr>
-        <w:pStyle w:val="Heading4"/>
-      </w:pPr>
-      <w:bookmarkStart w:id="62" w:name="header-n190"/>
-      <w:r>
-        <w:t xml:space="preserve">TRACEROUTE</w:t>
-      </w:r>
-      <w:bookmarkEnd w:id="62"/>
-    </w:p>
-    <w:p>
-      <w:pPr>
-        <w:pStyle w:val="FirstParagraph"/>
-      </w:pPr>
-      <w:r>
-        <w:t xml:space="preserve">Refer to page 71 to 72 in the book.</w:t>
-      </w:r>
-    </w:p>
-    <w:p>
-      <w:pPr>
-        <w:pStyle w:val="BodyText"/>
-      </w:pPr>
-      <w:r>
-        <w:t xml:space="preserve">Use the all-in-one computer now.</w:t>
-      </w:r>
-    </w:p>
-    <w:p>
-      <w:pPr>
-        <w:pStyle w:val="Heading5"/>
-      </w:pPr>
-      <w:bookmarkStart w:id="63" w:name="header-n193"/>
-      <w:r>
-        <w:t xml:space="preserve">Hand-on activities</w:t>
-      </w:r>
-      <w:bookmarkEnd w:id="63"/>
+        <w:pStyle w:val="BodyText"/>
+      </w:pPr>
+      <w:r>
+        <w:t xml:space="preserve">How many ICMP replies did you receive?</w:t>
+      </w:r>
+    </w:p>
+    <w:p>
+      <w:pPr>
+        <w:pStyle w:val="BodyText"/>
+      </w:pPr>
+      <w:r>
+        <w:t xml:space="preserve"> </w:t>
+      </w:r>
+    </w:p>
+    <w:p>
+      <w:pPr>
+        <w:pStyle w:val="BodyText"/>
+      </w:pPr>
+      <w:r>
+        <w:t xml:space="preserve">How many packets were lost?</w:t>
+      </w:r>
+    </w:p>
+    <w:p>
+      <w:pPr>
+        <w:pStyle w:val="BodyText"/>
+      </w:pPr>
+    </w:p>
+    <w:p>
+      <w:pPr>
+        <w:pStyle w:val="BodyText"/>
+      </w:pPr>
+      <w:r>
+        <w:t xml:space="preserve">What was the average of packet times?</w:t>
+      </w:r>
+      <w:r>
+        <w:t xml:space="preserve"> </w:t>
+      </w:r>
+    </w:p>
+    <w:p>
+      <w:pPr>
+        <w:pStyle w:val="BodyText"/>
+      </w:pPr>
     </w:p>
     <w:p>
       <w:pPr>
@@ -1759,6 +1748,307 @@
         <w:rPr>
           <w:rStyle w:val="VerbatimChar"/>
         </w:rPr>
+        <w:t xml:space="preserve">ping 192.168.2.19</w:t>
+      </w:r>
+    </w:p>
+    <w:p>
+      <w:pPr>
+        <w:pStyle w:val="Heading6"/>
+      </w:pPr>
+      <w:bookmarkStart w:id="60" w:name="header-n197"/>
+      <w:r>
+        <w:t xml:space="preserve">Q3.2</w:t>
+      </w:r>
+      <w:bookmarkEnd w:id="60"/>
+    </w:p>
+    <w:p>
+      <w:pPr>
+        <w:pStyle w:val="FirstParagraph"/>
+      </w:pPr>
+      <w:r>
+        <w:t xml:space="preserve">How many ICMP echo requests were generated from your computer?</w:t>
+      </w:r>
+    </w:p>
+    <w:p>
+      <w:pPr>
+        <w:pStyle w:val="BodyText"/>
+      </w:pPr>
+    </w:p>
+    <w:p>
+      <w:pPr>
+        <w:pStyle w:val="BodyText"/>
+      </w:pPr>
+      <w:r>
+        <w:t xml:space="preserve">How many ICMP replies did you receive?</w:t>
+      </w:r>
+    </w:p>
+    <w:p>
+      <w:pPr>
+        <w:pStyle w:val="BodyText"/>
+      </w:pPr>
+      <w:r>
+        <w:t xml:space="preserve"> </w:t>
+      </w:r>
+    </w:p>
+    <w:p>
+      <w:pPr>
+        <w:pStyle w:val="BodyText"/>
+      </w:pPr>
+      <w:r>
+        <w:t xml:space="preserve">How many packets were lost?</w:t>
+      </w:r>
+    </w:p>
+    <w:p>
+      <w:pPr>
+        <w:pStyle w:val="BodyText"/>
+      </w:pPr>
+    </w:p>
+    <w:p>
+      <w:pPr>
+        <w:pStyle w:val="BodyText"/>
+      </w:pPr>
+      <w:r>
+        <w:t xml:space="preserve">What was the average of packet times?</w:t>
+      </w:r>
+      <w:r>
+        <w:t xml:space="preserve"> </w:t>
+      </w:r>
+    </w:p>
+    <w:p>
+      <w:pPr>
+        <w:pStyle w:val="BodyText"/>
+      </w:pPr>
+    </w:p>
+    <w:p>
+      <w:pPr>
+        <w:numPr>
+          <w:ilvl w:val="0"/>
+          <w:numId w:val="1023"/>
+        </w:numPr>
+      </w:pPr>
+      <w:r>
+        <w:t xml:space="preserve">Run</w:t>
+      </w:r>
+      <w:r>
+        <w:t xml:space="preserve"> </w:t>
+      </w:r>
+      <w:r>
+        <w:rPr>
+          <w:rStyle w:val="VerbatimChar"/>
+        </w:rPr>
+        <w:t xml:space="preserve">ping  -a  192.168.2.19</w:t>
+      </w:r>
+    </w:p>
+    <w:p>
+      <w:pPr>
+        <w:pStyle w:val="Heading6"/>
+      </w:pPr>
+      <w:bookmarkStart w:id="61" w:name="header-n209"/>
+      <w:r>
+        <w:t xml:space="preserve">Q3.3</w:t>
+      </w:r>
+      <w:bookmarkEnd w:id="61"/>
+    </w:p>
+    <w:p>
+      <w:pPr>
+        <w:pStyle w:val="FirstParagraph"/>
+      </w:pPr>
+      <w:r>
+        <w:t xml:space="preserve">Do you think this command more useful than the previous one? Why?</w:t>
+      </w:r>
+    </w:p>
+    <w:p>
+      <w:pPr>
+        <w:pStyle w:val="BodyText"/>
+      </w:pPr>
+    </w:p>
+    <w:p>
+      <w:pPr>
+        <w:numPr>
+          <w:ilvl w:val="0"/>
+          <w:numId w:val="1024"/>
+        </w:numPr>
+      </w:pPr>
+      <w:r>
+        <w:t xml:space="preserve">Run</w:t>
+      </w:r>
+      <w:r>
+        <w:t xml:space="preserve"> </w:t>
+      </w:r>
+      <w:r>
+        <w:rPr>
+          <w:rStyle w:val="VerbatimChar"/>
+        </w:rPr>
+        <w:t xml:space="preserve">ping  -n  8  192.168.2.1</w:t>
+      </w:r>
+    </w:p>
+    <w:p>
+      <w:pPr>
+        <w:pStyle w:val="Heading6"/>
+      </w:pPr>
+      <w:bookmarkStart w:id="62" w:name="header-n215"/>
+      <w:r>
+        <w:t xml:space="preserve">Q3.4</w:t>
+      </w:r>
+      <w:bookmarkEnd w:id="62"/>
+    </w:p>
+    <w:p>
+      <w:pPr>
+        <w:pStyle w:val="FirstParagraph"/>
+      </w:pPr>
+      <w:r>
+        <w:t xml:space="preserve">Why did the output look like that?</w:t>
+      </w:r>
+    </w:p>
+    <w:p>
+      <w:pPr>
+        <w:pStyle w:val="BodyText"/>
+      </w:pPr>
+    </w:p>
+    <w:p>
+      <w:pPr>
+        <w:numPr>
+          <w:ilvl w:val="0"/>
+          <w:numId w:val="1025"/>
+        </w:numPr>
+      </w:pPr>
+      <w:r>
+        <w:t xml:space="preserve">Run</w:t>
+      </w:r>
+      <w:r>
+        <w:t xml:space="preserve"> </w:t>
+      </w:r>
+      <w:r>
+        <w:rPr>
+          <w:rStyle w:val="VerbatimChar"/>
+        </w:rPr>
+        <w:t xml:space="preserve">ping  -t  192.168.2.1</w:t>
+      </w:r>
+    </w:p>
+    <w:p>
+      <w:pPr>
+        <w:pStyle w:val="Heading6"/>
+      </w:pPr>
+      <w:bookmarkStart w:id="63" w:name="header-n221"/>
+      <w:r>
+        <w:t xml:space="preserve">Q3.5</w:t>
+      </w:r>
+      <w:bookmarkEnd w:id="63"/>
+    </w:p>
+    <w:p>
+      <w:pPr>
+        <w:pStyle w:val="FirstParagraph"/>
+      </w:pPr>
+      <w:r>
+        <w:t xml:space="preserve">Why did the output look like that?</w:t>
+      </w:r>
+    </w:p>
+    <w:p>
+      <w:pPr>
+        <w:pStyle w:val="BodyText"/>
+      </w:pPr>
+    </w:p>
+    <w:p>
+      <w:pPr>
+        <w:numPr>
+          <w:ilvl w:val="0"/>
+          <w:numId w:val="1026"/>
+        </w:numPr>
+      </w:pPr>
+      <w:r>
+        <w:t xml:space="preserve">Run</w:t>
+      </w:r>
+      <w:r>
+        <w:t xml:space="preserve"> </w:t>
+      </w:r>
+      <w:r>
+        <w:rPr>
+          <w:rStyle w:val="VerbatimChar"/>
+        </w:rPr>
+        <w:t xml:space="preserve">ping  -a  pita.hackquarters.com</w:t>
+      </w:r>
+    </w:p>
+    <w:p>
+      <w:pPr>
+        <w:pStyle w:val="Heading6"/>
+      </w:pPr>
+      <w:bookmarkStart w:id="64" w:name="header-n227"/>
+      <w:r>
+        <w:t xml:space="preserve">Q3.6</w:t>
+      </w:r>
+      <w:bookmarkEnd w:id="64"/>
+    </w:p>
+    <w:p>
+      <w:pPr>
+        <w:pStyle w:val="FirstParagraph"/>
+      </w:pPr>
+      <w:r>
+        <w:t xml:space="preserve">What information did this command provide you?</w:t>
+      </w:r>
+    </w:p>
+    <w:p>
+      <w:pPr>
+        <w:pStyle w:val="BodyText"/>
+      </w:pPr>
+    </w:p>
+    <w:p>
+      <w:pPr>
+        <w:pStyle w:val="BodyText"/>
+      </w:pPr>
+    </w:p>
+    <w:p>
+      <w:pPr>
+        <w:pStyle w:val="Heading4"/>
+      </w:pPr>
+      <w:bookmarkStart w:id="65" w:name="header-n231"/>
+      <w:r>
+        <w:t xml:space="preserve">TRACEROUTE</w:t>
+      </w:r>
+      <w:bookmarkEnd w:id="65"/>
+    </w:p>
+    <w:p>
+      <w:pPr>
+        <w:pStyle w:val="FirstParagraph"/>
+      </w:pPr>
+      <w:r>
+        <w:t xml:space="preserve">Refer to page 71 to 72 in the book.</w:t>
+      </w:r>
+    </w:p>
+    <w:p>
+      <w:pPr>
+        <w:pStyle w:val="BodyText"/>
+      </w:pPr>
+      <w:r>
+        <w:t xml:space="preserve">Use the all-in-one computer now.</w:t>
+      </w:r>
+    </w:p>
+    <w:p>
+      <w:pPr>
+        <w:pStyle w:val="Heading5"/>
+      </w:pPr>
+      <w:bookmarkStart w:id="66" w:name="header-n234"/>
+      <w:r>
+        <w:t xml:space="preserve">Hand-on activities</w:t>
+      </w:r>
+      <w:bookmarkEnd w:id="66"/>
+    </w:p>
+    <w:p>
+      <w:pPr>
+        <w:numPr>
+          <w:ilvl w:val="0"/>
+          <w:numId w:val="1027"/>
+        </w:numPr>
+      </w:pPr>
+      <w:r>
+        <w:t xml:space="preserve">Run</w:t>
+      </w:r>
+      <w:r>
+        <w:t xml:space="preserve"> </w:t>
+      </w:r>
+      <w:r>
+        <w:rPr>
+          <w:rStyle w:val="VerbatimChar"/>
+        </w:rPr>
         <w:t xml:space="preserve">tracert www.oakland.edu</w:t>
       </w:r>
     </w:p>
@@ -1766,11 +2056,11 @@
       <w:pPr>
         <w:pStyle w:val="Heading6"/>
       </w:pPr>
-      <w:bookmarkStart w:id="64" w:name="header-n197"/>
+      <w:bookmarkStart w:id="67" w:name="header-n238"/>
       <w:r>
         <w:t xml:space="preserve">Q4.1</w:t>
       </w:r>
-      <w:bookmarkEnd w:id="64"/>
+      <w:bookmarkEnd w:id="67"/>
     </w:p>
     <w:p>
       <w:pPr>
@@ -1820,7 +2110,7 @@
       <w:pPr>
         <w:numPr>
           <w:ilvl w:val="0"/>
-          <w:numId w:val="1023"/>
+          <w:numId w:val="1028"/>
         </w:numPr>
       </w:pPr>
       <w:r>
@@ -1840,11 +2130,11 @@
       <w:pPr>
         <w:pStyle w:val="Heading6"/>
       </w:pPr>
-      <w:bookmarkStart w:id="65" w:name="header-n205"/>
+      <w:bookmarkStart w:id="68" w:name="header-n246"/>
       <w:r>
         <w:t xml:space="preserve">Q4.2</w:t>
       </w:r>
-      <w:bookmarkEnd w:id="65"/>
+      <w:bookmarkEnd w:id="68"/>
     </w:p>
     <w:p>
       <w:pPr>
@@ -1890,7 +2180,7 @@
       <w:pPr>
         <w:numPr>
           <w:ilvl w:val="0"/>
-          <w:numId w:val="1024"/>
+          <w:numId w:val="1029"/>
         </w:numPr>
       </w:pPr>
       <w:r>
@@ -1910,11 +2200,11 @@
       <w:pPr>
         <w:pStyle w:val="Heading6"/>
       </w:pPr>
-      <w:bookmarkStart w:id="66" w:name="header-n214"/>
+      <w:bookmarkStart w:id="69" w:name="header-n255"/>
       <w:r>
         <w:t xml:space="preserve">Q4.3</w:t>
       </w:r>
-      <w:bookmarkEnd w:id="66"/>
+      <w:bookmarkEnd w:id="69"/>
     </w:p>
     <w:p>
       <w:pPr>
@@ -1964,7 +2254,7 @@
       <w:pPr>
         <w:numPr>
           <w:ilvl w:val="0"/>
-          <w:numId w:val="1025"/>
+          <w:numId w:val="1030"/>
         </w:numPr>
       </w:pPr>
       <w:r>
@@ -1984,11 +2274,11 @@
       <w:pPr>
         <w:pStyle w:val="Heading6"/>
       </w:pPr>
-      <w:bookmarkStart w:id="67" w:name="header-n222"/>
+      <w:bookmarkStart w:id="70" w:name="header-n263"/>
       <w:r>
         <w:t xml:space="preserve">Q4.4</w:t>
       </w:r>
-      <w:bookmarkEnd w:id="67"/>
+      <w:bookmarkEnd w:id="70"/>
     </w:p>
     <w:p>
       <w:pPr>
@@ -2026,7 +2316,7 @@
       <w:pPr>
         <w:numPr>
           <w:ilvl w:val="0"/>
-          <w:numId w:val="1026"/>
+          <w:numId w:val="1031"/>
         </w:numPr>
       </w:pPr>
       <w:r>
@@ -2046,11 +2336,11 @@
       <w:pPr>
         <w:pStyle w:val="Heading6"/>
       </w:pPr>
-      <w:bookmarkStart w:id="68" w:name="header-n230"/>
+      <w:bookmarkStart w:id="71" w:name="header-n271"/>
       <w:r>
         <w:t xml:space="preserve">Q4.5</w:t>
       </w:r>
-      <w:bookmarkEnd w:id="68"/>
+      <w:bookmarkEnd w:id="71"/>
     </w:p>
     <w:p>
       <w:pPr>
@@ -2088,11 +2378,11 @@
       <w:pPr>
         <w:pStyle w:val="Heading6"/>
       </w:pPr>
-      <w:bookmarkStart w:id="69" w:name="header-n235"/>
+      <w:bookmarkStart w:id="72" w:name="header-n276"/>
       <w:r>
         <w:t xml:space="preserve">Q4.6</w:t>
       </w:r>
-      <w:bookmarkEnd w:id="69"/>
+      <w:bookmarkEnd w:id="72"/>
     </w:p>
     <w:p>
       <w:pPr>
@@ -2347,11 +2637,11 @@
       <w:pPr>
         <w:pStyle w:val="Heading6"/>
       </w:pPr>
-      <w:bookmarkStart w:id="70" w:name="header-n269"/>
+      <w:bookmarkStart w:id="73" w:name="header-n310"/>
       <w:r>
         <w:t xml:space="preserve">Q4.7</w:t>
       </w:r>
-      <w:bookmarkEnd w:id="70"/>
+      <w:bookmarkEnd w:id="73"/>
     </w:p>
     <w:p>
       <w:pPr>
@@ -3395,6 +3685,156 @@
     </w:lvlOverride>
   </w:num>
   <w:num w:numId="1026">
+    <w:abstractNumId w:val="99411"/>
+    <w:lvlOverride w:ilvl="0">
+      <w:startOverride w:val="1"/>
+    </w:lvlOverride>
+    <w:lvlOverride w:ilvl="1">
+      <w:startOverride w:val="1"/>
+    </w:lvlOverride>
+    <w:lvlOverride w:ilvl="2">
+      <w:startOverride w:val="1"/>
+    </w:lvlOverride>
+    <w:lvlOverride w:ilvl="3">
+      <w:startOverride w:val="1"/>
+    </w:lvlOverride>
+    <w:lvlOverride w:ilvl="4">
+      <w:startOverride w:val="1"/>
+    </w:lvlOverride>
+    <w:lvlOverride w:ilvl="5">
+      <w:startOverride w:val="1"/>
+    </w:lvlOverride>
+    <w:lvlOverride w:ilvl="6">
+      <w:startOverride w:val="1"/>
+    </w:lvlOverride>
+    <w:lvlOverride w:ilvl="7">
+      <w:startOverride w:val="1"/>
+    </w:lvlOverride>
+    <w:lvlOverride w:ilvl="8">
+      <w:startOverride w:val="1"/>
+    </w:lvlOverride>
+  </w:num>
+  <w:num w:numId="1027">
+    <w:abstractNumId w:val="99411"/>
+    <w:lvlOverride w:ilvl="0">
+      <w:startOverride w:val="1"/>
+    </w:lvlOverride>
+    <w:lvlOverride w:ilvl="1">
+      <w:startOverride w:val="1"/>
+    </w:lvlOverride>
+    <w:lvlOverride w:ilvl="2">
+      <w:startOverride w:val="1"/>
+    </w:lvlOverride>
+    <w:lvlOverride w:ilvl="3">
+      <w:startOverride w:val="1"/>
+    </w:lvlOverride>
+    <w:lvlOverride w:ilvl="4">
+      <w:startOverride w:val="1"/>
+    </w:lvlOverride>
+    <w:lvlOverride w:ilvl="5">
+      <w:startOverride w:val="1"/>
+    </w:lvlOverride>
+    <w:lvlOverride w:ilvl="6">
+      <w:startOverride w:val="1"/>
+    </w:lvlOverride>
+    <w:lvlOverride w:ilvl="7">
+      <w:startOverride w:val="1"/>
+    </w:lvlOverride>
+    <w:lvlOverride w:ilvl="8">
+      <w:startOverride w:val="1"/>
+    </w:lvlOverride>
+  </w:num>
+  <w:num w:numId="1028">
+    <w:abstractNumId w:val="99411"/>
+    <w:lvlOverride w:ilvl="0">
+      <w:startOverride w:val="1"/>
+    </w:lvlOverride>
+    <w:lvlOverride w:ilvl="1">
+      <w:startOverride w:val="1"/>
+    </w:lvlOverride>
+    <w:lvlOverride w:ilvl="2">
+      <w:startOverride w:val="1"/>
+    </w:lvlOverride>
+    <w:lvlOverride w:ilvl="3">
+      <w:startOverride w:val="1"/>
+    </w:lvlOverride>
+    <w:lvlOverride w:ilvl="4">
+      <w:startOverride w:val="1"/>
+    </w:lvlOverride>
+    <w:lvlOverride w:ilvl="5">
+      <w:startOverride w:val="1"/>
+    </w:lvlOverride>
+    <w:lvlOverride w:ilvl="6">
+      <w:startOverride w:val="1"/>
+    </w:lvlOverride>
+    <w:lvlOverride w:ilvl="7">
+      <w:startOverride w:val="1"/>
+    </w:lvlOverride>
+    <w:lvlOverride w:ilvl="8">
+      <w:startOverride w:val="1"/>
+    </w:lvlOverride>
+  </w:num>
+  <w:num w:numId="1029">
+    <w:abstractNumId w:val="99411"/>
+    <w:lvlOverride w:ilvl="0">
+      <w:startOverride w:val="1"/>
+    </w:lvlOverride>
+    <w:lvlOverride w:ilvl="1">
+      <w:startOverride w:val="1"/>
+    </w:lvlOverride>
+    <w:lvlOverride w:ilvl="2">
+      <w:startOverride w:val="1"/>
+    </w:lvlOverride>
+    <w:lvlOverride w:ilvl="3">
+      <w:startOverride w:val="1"/>
+    </w:lvlOverride>
+    <w:lvlOverride w:ilvl="4">
+      <w:startOverride w:val="1"/>
+    </w:lvlOverride>
+    <w:lvlOverride w:ilvl="5">
+      <w:startOverride w:val="1"/>
+    </w:lvlOverride>
+    <w:lvlOverride w:ilvl="6">
+      <w:startOverride w:val="1"/>
+    </w:lvlOverride>
+    <w:lvlOverride w:ilvl="7">
+      <w:startOverride w:val="1"/>
+    </w:lvlOverride>
+    <w:lvlOverride w:ilvl="8">
+      <w:startOverride w:val="1"/>
+    </w:lvlOverride>
+  </w:num>
+  <w:num w:numId="1030">
+    <w:abstractNumId w:val="99411"/>
+    <w:lvlOverride w:ilvl="0">
+      <w:startOverride w:val="1"/>
+    </w:lvlOverride>
+    <w:lvlOverride w:ilvl="1">
+      <w:startOverride w:val="1"/>
+    </w:lvlOverride>
+    <w:lvlOverride w:ilvl="2">
+      <w:startOverride w:val="1"/>
+    </w:lvlOverride>
+    <w:lvlOverride w:ilvl="3">
+      <w:startOverride w:val="1"/>
+    </w:lvlOverride>
+    <w:lvlOverride w:ilvl="4">
+      <w:startOverride w:val="1"/>
+    </w:lvlOverride>
+    <w:lvlOverride w:ilvl="5">
+      <w:startOverride w:val="1"/>
+    </w:lvlOverride>
+    <w:lvlOverride w:ilvl="6">
+      <w:startOverride w:val="1"/>
+    </w:lvlOverride>
+    <w:lvlOverride w:ilvl="7">
+      <w:startOverride w:val="1"/>
+    </w:lvlOverride>
+    <w:lvlOverride w:ilvl="8">
+      <w:startOverride w:val="1"/>
+    </w:lvlOverride>
+  </w:num>
+  <w:num w:numId="1031">
     <w:abstractNumId w:val="99411"/>
     <w:lvlOverride w:ilvl="0">
       <w:startOverride w:val="1"/>

</xml_diff>